<commit_message>
modificación mínima de líneas sobrantes
</commit_message>
<xml_diff>
--- a/periodos/docs/Listas normalizadas para tratamiento de valores periodificados_V1_0.docx
+++ b/periodos/docs/Listas normalizadas para tratamiento de valores periodificados_V1_0.docx
@@ -1819,8 +1819,13 @@
       <w:r>
         <w:t xml:space="preserve">Esta tarea no suele ser complicada; desde el punto de vista teórico siempre se puede encontrar un conjunto de propiedades que identifican una entidad (en caso contrario no sería una entidad), y en un ámbito más práctico, suele haber mecanismos que nos simplifican el problema, </w:t>
       </w:r>
-      <w:r>
-        <w:t xml:space="preserve">como </w:t>
+      <w:proofErr w:type="gramStart"/>
+      <w:r>
+        <w:t>como</w:t>
+      </w:r>
+      <w:proofErr w:type="gramEnd"/>
+      <w:r>
+        <w:t xml:space="preserve"> </w:t>
       </w:r>
       <w:r>
         <w:t xml:space="preserve">por </w:t>
@@ -2631,11 +2636,6 @@
       <w:pPr>
         <w:jc w:val="both"/>
       </w:pPr>
-    </w:p>
-    <w:p>
-      <w:pPr>
-        <w:jc w:val="both"/>
-      </w:pPr>
       <w:r>
         <w:t xml:space="preserve">La entidad </w:t>
       </w:r>
@@ -2717,11 +2717,6 @@
           </m:r>
         </m:oMath>
       </m:oMathPara>
-    </w:p>
-    <w:p>
-      <w:pPr>
-        <w:jc w:val="both"/>
-      </w:pPr>
     </w:p>
     <w:p>
       <w:pPr>
@@ -3142,6 +3137,7 @@
         <w:jc w:val="both"/>
       </w:pPr>
       <w:r>
+        <w:lastRenderedPageBreak/>
         <w:t>Es decir</w:t>
       </w:r>
       <w:r>
@@ -3720,11 +3716,8 @@
         <w:t>Para el ejemplo expuesto, tendríamos la equivalencia:</w:t>
       </w:r>
     </w:p>
-    <w:p>
-      <w:pPr>
-        <w:jc w:val="both"/>
-      </w:pPr>
-    </w:p>
+    <w:bookmarkStart w:id="1" w:name="_GoBack"/>
+    <w:bookmarkEnd w:id="1"/>
     <w:p>
       <w:pPr>
         <w:ind w:left="708"/>
@@ -4029,6 +4022,7 @@
           <w:noProof/>
           <w:lang w:eastAsia="es-ES"/>
         </w:rPr>
+        <w:lastRenderedPageBreak/>
         <w:drawing>
           <wp:inline distT="0" distB="0" distL="0" distR="0">
             <wp:extent cx="5402580" cy="3878580"/>
@@ -4207,23 +4201,20 @@
         <w:t>orientar</w:t>
       </w:r>
       <w:r>
-        <w:t xml:space="preserve"> la solución de una </w:t>
-      </w:r>
+        <w:t xml:space="preserve"> la solución de una forma directa. El planteamiento de una solución de este tipo, mediante una estructura de datos normalizada, es lo que se detallará en los siguientes apartados.</w:t>
+      </w:r>
+    </w:p>
+    <w:p>
+      <w:pPr>
+        <w:jc w:val="both"/>
+      </w:pPr>
+    </w:p>
+    <w:p>
+      <w:pPr>
+        <w:jc w:val="both"/>
+      </w:pPr>
       <w:r>
         <w:lastRenderedPageBreak/>
-        <w:t>forma directa. El planteamiento de una solución de este tipo, mediante una estructura de datos normalizada, es lo que se detallará en los siguientes apartados.</w:t>
-      </w:r>
-    </w:p>
-    <w:p>
-      <w:pPr>
-        <w:jc w:val="both"/>
-      </w:pPr>
-    </w:p>
-    <w:p>
-      <w:pPr>
-        <w:jc w:val="both"/>
-      </w:pPr>
-      <w:r>
         <w:t>Algunos ejemplos de sistemas en los que puede plantearse el problema de valores o entidades periodificadas:</w:t>
       </w:r>
     </w:p>
@@ -4368,11 +4359,11 @@
         <w:pStyle w:val="Ttulo1"/>
         <w:jc w:val="both"/>
       </w:pPr>
-      <w:bookmarkStart w:id="1" w:name="_Toc56676598"/>
+      <w:bookmarkStart w:id="2" w:name="_Toc56676598"/>
       <w:r>
         <w:t>Una solución a la periodificación de valores</w:t>
       </w:r>
-      <w:bookmarkEnd w:id="1"/>
+      <w:bookmarkEnd w:id="2"/>
     </w:p>
     <w:p>
       <w:pPr>
@@ -4507,7 +4498,6 @@
         <w:jc w:val="both"/>
       </w:pPr>
       <w:r>
-        <w:lastRenderedPageBreak/>
         <w:t xml:space="preserve">Aunque algunos puntos que se describirán a continuación puedan parecer obvios, se especifican los conceptos tal y como se debe considerar para poder definir la estructura de datos final e implementarla en un sistema real. Algunos matices aparentemente irrelevantes son totalmente necesarios en este planteamiento de la solución.  </w:t>
       </w:r>
     </w:p>
@@ -4521,11 +4511,11 @@
         <w:pStyle w:val="Ttulo2"/>
         <w:jc w:val="both"/>
       </w:pPr>
-      <w:bookmarkStart w:id="2" w:name="_Toc56676599"/>
+      <w:bookmarkStart w:id="3" w:name="_Toc56676599"/>
       <w:r>
         <w:t>Los períodos</w:t>
       </w:r>
-      <w:bookmarkEnd w:id="2"/>
+      <w:bookmarkEnd w:id="3"/>
     </w:p>
     <w:p>
       <w:pPr>
@@ -4542,11 +4532,11 @@
       <w:pPr>
         <w:pStyle w:val="Ttulo3"/>
       </w:pPr>
-      <w:bookmarkStart w:id="3" w:name="_Toc56676600"/>
+      <w:bookmarkStart w:id="4" w:name="_Toc56676600"/>
       <w:r>
         <w:t>Definición de período</w:t>
       </w:r>
-      <w:bookmarkEnd w:id="3"/>
+      <w:bookmarkEnd w:id="4"/>
     </w:p>
     <w:p>
       <w:pPr>
@@ -4646,7 +4636,17 @@
         <w:jc w:val="center"/>
       </w:pPr>
       <w:r>
-        <w:t>Período P(d,h)</w:t>
+        <w:t>Período P(</w:t>
+      </w:r>
+      <w:proofErr w:type="spellStart"/>
+      <w:proofErr w:type="gramStart"/>
+      <w:r>
+        <w:t>d,h</w:t>
+      </w:r>
+      <w:proofErr w:type="spellEnd"/>
+      <w:proofErr w:type="gramEnd"/>
+      <w:r>
+        <w:t>)</w:t>
       </w:r>
     </w:p>
     <w:p>
@@ -4707,11 +4707,11 @@
       <w:pPr>
         <w:pStyle w:val="Ttulo3"/>
       </w:pPr>
-      <w:bookmarkStart w:id="4" w:name="_Toc56676601"/>
+      <w:bookmarkStart w:id="5" w:name="_Toc56676601"/>
       <w:r>
         <w:t>Duración de un período</w:t>
       </w:r>
-      <w:bookmarkEnd w:id="4"/>
+      <w:bookmarkEnd w:id="5"/>
     </w:p>
     <w:p>
       <w:pPr>
@@ -4836,11 +4836,12 @@
       <w:pPr>
         <w:pStyle w:val="Ttulo3"/>
       </w:pPr>
-      <w:bookmarkStart w:id="5" w:name="_Toc56676602"/>
-      <w:r>
+      <w:bookmarkStart w:id="6" w:name="_Toc56676602"/>
+      <w:r>
+        <w:lastRenderedPageBreak/>
         <w:t>Magnitud temporal de los períodos</w:t>
       </w:r>
-      <w:bookmarkEnd w:id="5"/>
+      <w:bookmarkEnd w:id="6"/>
     </w:p>
     <w:p>
       <w:pPr>
@@ -4879,21 +4880,25 @@
       <w:r>
         <w:t xml:space="preserve">por ejemplo, </w:t>
       </w:r>
+      <w:proofErr w:type="spellStart"/>
       <w:r>
         <w:t>Integer</w:t>
       </w:r>
+      <w:proofErr w:type="spellEnd"/>
       <w:r>
         <w:t xml:space="preserve"> en caso de Java</w:t>
       </w:r>
       <w:r>
         <w:t xml:space="preserve">, para representar un valor de </w:t>
       </w:r>
+      <w:proofErr w:type="spellStart"/>
       <w:r>
         <w:rPr>
           <w:i/>
         </w:rPr>
         <w:t>timestamp</w:t>
       </w:r>
+      <w:proofErr w:type="spellEnd"/>
       <w:r>
         <w:t xml:space="preserve">). Lo que hay que considerar es que </w:t>
       </w:r>
@@ -4980,6 +4985,7 @@
       <w:r>
         <w:t>:</w:t>
       </w:r>
+      <w:proofErr w:type="gramStart"/>
       <w:r>
         <w:t>MM</w:t>
       </w:r>
@@ -4987,7 +4993,11 @@
         <w:t>:</w:t>
       </w:r>
       <w:r>
-        <w:t>SS), siempre se podrá implementar una solución sobre períodos continuos, tal y como se define aquí.</w:t>
+        <w:t>SS</w:t>
+      </w:r>
+      <w:proofErr w:type="gramEnd"/>
+      <w:r>
+        <w:t>), siempre se podrá implementar una solución sobre períodos continuos, tal y como se define aquí.</w:t>
       </w:r>
     </w:p>
     <w:p>
@@ -4999,14 +5009,14 @@
       <w:pPr>
         <w:pStyle w:val="Ttulo3"/>
       </w:pPr>
-      <w:bookmarkStart w:id="6" w:name="_Toc56676603"/>
+      <w:bookmarkStart w:id="7" w:name="_Toc56676603"/>
       <w:r>
         <w:t>Instantes de</w:t>
       </w:r>
       <w:r>
         <w:t xml:space="preserve"> un período</w:t>
       </w:r>
-      <w:bookmarkEnd w:id="6"/>
+      <w:bookmarkEnd w:id="7"/>
     </w:p>
     <w:p>
       <w:pPr>
@@ -5226,11 +5236,11 @@
       <w:pPr>
         <w:pStyle w:val="Ttulo3"/>
       </w:pPr>
-      <w:bookmarkStart w:id="7" w:name="_Toc56676604"/>
+      <w:bookmarkStart w:id="8" w:name="_Toc56676604"/>
       <w:r>
         <w:t>Períodos iguales</w:t>
       </w:r>
-      <w:bookmarkEnd w:id="7"/>
+      <w:bookmarkEnd w:id="8"/>
     </w:p>
     <w:p>
       <w:pPr>
@@ -5667,11 +5677,11 @@
       <w:pPr>
         <w:pStyle w:val="Ttulo3"/>
       </w:pPr>
-      <w:bookmarkStart w:id="8" w:name="_Toc56676605"/>
+      <w:bookmarkStart w:id="9" w:name="_Toc56676605"/>
       <w:r>
         <w:t>Períodos contiguos</w:t>
       </w:r>
-      <w:bookmarkEnd w:id="8"/>
+      <w:bookmarkEnd w:id="9"/>
     </w:p>
     <w:p>
       <w:pPr>
@@ -5681,10 +5691,7 @@
         <w:t>Un períod</w:t>
       </w:r>
       <w:r>
-        <w:t>o</w:t>
-      </w:r>
-      <w:r>
-        <w:t xml:space="preserve">  </w:t>
+        <w:t xml:space="preserve">o  </w:t>
       </w:r>
       <m:oMath>
         <m:sSub>
@@ -6065,11 +6072,11 @@
       <w:pPr>
         <w:pStyle w:val="Ttulo3"/>
       </w:pPr>
-      <w:bookmarkStart w:id="9" w:name="_Toc56676606"/>
+      <w:bookmarkStart w:id="10" w:name="_Toc56676606"/>
       <w:r>
         <w:t>Solapamiento de períodos</w:t>
       </w:r>
-      <w:bookmarkEnd w:id="9"/>
+      <w:bookmarkEnd w:id="10"/>
     </w:p>
     <w:p>
       <w:pPr>
@@ -6578,11 +6585,11 @@
       <w:pPr>
         <w:pStyle w:val="Ttulo3"/>
       </w:pPr>
-      <w:bookmarkStart w:id="10" w:name="_Toc56676607"/>
+      <w:bookmarkStart w:id="11" w:name="_Toc56676607"/>
       <w:r>
         <w:t>Intersección de períodos</w:t>
       </w:r>
-      <w:bookmarkEnd w:id="10"/>
+      <w:bookmarkEnd w:id="11"/>
     </w:p>
     <w:p>
       <w:pPr>
@@ -7287,11 +7294,11 @@
       <w:pPr>
         <w:pStyle w:val="Ttulo3"/>
       </w:pPr>
-      <w:bookmarkStart w:id="11" w:name="_Toc56676608"/>
+      <w:bookmarkStart w:id="12" w:name="_Toc56676608"/>
       <w:r>
         <w:t>Ordenación de períodos</w:t>
       </w:r>
-      <w:bookmarkEnd w:id="11"/>
+      <w:bookmarkEnd w:id="12"/>
     </w:p>
     <w:p>
       <w:pPr>
@@ -7645,14 +7652,14 @@
         <w:pStyle w:val="Ttulo2"/>
         <w:jc w:val="both"/>
       </w:pPr>
-      <w:bookmarkStart w:id="12" w:name="_Toc56676609"/>
+      <w:bookmarkStart w:id="13" w:name="_Toc56676609"/>
       <w:r>
         <w:t xml:space="preserve">Los períodos </w:t>
       </w:r>
       <w:r>
         <w:t>valor</w:t>
       </w:r>
-      <w:bookmarkEnd w:id="12"/>
+      <w:bookmarkEnd w:id="13"/>
     </w:p>
     <w:p>
       <w:pPr>
@@ -7809,11 +7816,11 @@
       <w:pPr>
         <w:pStyle w:val="Ttulo3"/>
       </w:pPr>
-      <w:bookmarkStart w:id="13" w:name="_Toc56676610"/>
+      <w:bookmarkStart w:id="14" w:name="_Toc56676610"/>
       <w:r>
         <w:t>El valor NULL</w:t>
       </w:r>
-      <w:bookmarkEnd w:id="13"/>
+      <w:bookmarkEnd w:id="14"/>
     </w:p>
     <w:p>
       <w:pPr>
@@ -7862,30 +7869,36 @@
       <w:r>
         <w:t>. En una implementación determinada se podrá usar el valor que resulte más adecuado, según la tecnología empleada ("</w:t>
       </w:r>
+      <w:proofErr w:type="spellStart"/>
       <w:r>
         <w:rPr>
           <w:i/>
         </w:rPr>
         <w:t>null</w:t>
       </w:r>
+      <w:proofErr w:type="spellEnd"/>
       <w:r>
         <w:t>", "</w:t>
       </w:r>
+      <w:proofErr w:type="spellStart"/>
       <w:r>
         <w:rPr>
           <w:i/>
         </w:rPr>
         <w:t>nothing</w:t>
       </w:r>
+      <w:proofErr w:type="spellEnd"/>
       <w:r>
         <w:t>", "</w:t>
       </w:r>
+      <w:proofErr w:type="spellStart"/>
       <w:r>
         <w:rPr>
           <w:i/>
         </w:rPr>
         <w:t>void</w:t>
       </w:r>
+      <w:proofErr w:type="spellEnd"/>
       <w:r>
         <w:t>"</w:t>
       </w:r>
@@ -7931,7 +7944,7 @@
           <w:i/>
         </w:rPr>
       </w:pPr>
-      <w:bookmarkStart w:id="14" w:name="_Toc56676611"/>
+      <w:bookmarkStart w:id="15" w:name="_Toc56676611"/>
       <w:r>
         <w:t>C</w:t>
       </w:r>
@@ -7941,13 +7954,21 @@
       <w:r>
         <w:t xml:space="preserve">: función </w:t>
       </w:r>
+      <w:proofErr w:type="gramStart"/>
       <w:r>
         <w:rPr>
           <w:i/>
         </w:rPr>
-        <w:t>calcular()</w:t>
-      </w:r>
-      <w:bookmarkEnd w:id="14"/>
+        <w:t>calcular(</w:t>
+      </w:r>
+      <w:proofErr w:type="gramEnd"/>
+      <w:r>
+        <w:rPr>
+          <w:i/>
+        </w:rPr>
+        <w:t>)</w:t>
+      </w:r>
+      <w:bookmarkEnd w:id="15"/>
     </w:p>
     <w:p>
       <w:pPr>
@@ -8550,12 +8571,12 @@
       <w:pPr>
         <w:pStyle w:val="Ttulo3"/>
       </w:pPr>
-      <w:bookmarkStart w:id="15" w:name="_Toc56676612"/>
+      <w:bookmarkStart w:id="16" w:name="_Toc56676612"/>
       <w:r>
         <w:lastRenderedPageBreak/>
         <w:t>Cálculo de períodos valor</w:t>
       </w:r>
-      <w:bookmarkEnd w:id="15"/>
+      <w:bookmarkEnd w:id="16"/>
     </w:p>
     <w:p>
       <w:pPr>
@@ -11065,11 +11086,11 @@
       <w:pPr>
         <w:pStyle w:val="Ttulo3"/>
       </w:pPr>
-      <w:bookmarkStart w:id="16" w:name="_Toc56676613"/>
+      <w:bookmarkStart w:id="17" w:name="_Toc56676613"/>
       <w:r>
         <w:t>Listas de períodos valor equivalentes</w:t>
       </w:r>
-      <w:bookmarkEnd w:id="16"/>
+      <w:bookmarkEnd w:id="17"/>
     </w:p>
     <w:p>
       <w:pPr>
@@ -11952,7 +11973,7 @@
         <w:pStyle w:val="Ttulo2"/>
         <w:jc w:val="both"/>
       </w:pPr>
-      <w:bookmarkStart w:id="17" w:name="_Toc56676614"/>
+      <w:bookmarkStart w:id="18" w:name="_Toc56676614"/>
       <w:r>
         <w:t>Listas</w:t>
       </w:r>
@@ -11968,7 +11989,7 @@
       <w:r>
         <w:t>valor</w:t>
       </w:r>
-      <w:bookmarkEnd w:id="17"/>
+      <w:bookmarkEnd w:id="18"/>
     </w:p>
     <w:p>
       <w:pPr>
@@ -12007,14 +12028,14 @@
       <w:pPr>
         <w:pStyle w:val="Ttulo3"/>
       </w:pPr>
-      <w:bookmarkStart w:id="18" w:name="_Toc56676615"/>
+      <w:bookmarkStart w:id="19" w:name="_Toc56676615"/>
       <w:r>
         <w:t>Definición</w:t>
       </w:r>
       <w:r>
         <w:t xml:space="preserve"> de lista normalizada de períodos valor</w:t>
       </w:r>
-      <w:bookmarkEnd w:id="18"/>
+      <w:bookmarkEnd w:id="19"/>
     </w:p>
     <w:p>
       <w:pPr>
@@ -12320,12 +12341,21 @@
         <w:lastRenderedPageBreak/>
         <w:t xml:space="preserve">Supongamos el ejemplo inicial, en el que los valores se expresan en euros, y que la función </w:t>
       </w:r>
+      <w:proofErr w:type="gramStart"/>
       <w:r>
         <w:rPr>
           <w:rFonts w:ascii="Courier New" w:hAnsi="Courier New" w:cs="Courier New"/>
           <w:sz w:val="18"/>
         </w:rPr>
-        <w:t>calcular()</w:t>
+        <w:t>calcular(</w:t>
+      </w:r>
+      <w:proofErr w:type="gramEnd"/>
+      <w:r>
+        <w:rPr>
+          <w:rFonts w:ascii="Courier New" w:hAnsi="Courier New" w:cs="Courier New"/>
+          <w:sz w:val="18"/>
+        </w:rPr>
+        <w:t>)</w:t>
       </w:r>
       <w:r>
         <w:rPr>
@@ -12334,7 +12364,15 @@
         <w:t xml:space="preserve"> </w:t>
       </w:r>
       <w:r>
-        <w:t>que determina el valor de los costes en períodos solapados es simplemente la función suma; es decir (usando notación javascript):</w:t>
+        <w:t xml:space="preserve">que determina el valor de los costes en períodos solapados es simplemente la función suma; es decir (usando notación </w:t>
+      </w:r>
+      <w:proofErr w:type="spellStart"/>
+      <w:r>
+        <w:t>javascript</w:t>
+      </w:r>
+      <w:proofErr w:type="spellEnd"/>
+      <w:r>
+        <w:t>):</w:t>
       </w:r>
     </w:p>
     <w:p>
@@ -12347,118 +12385,110 @@
           <w:lang w:val="en-US"/>
         </w:rPr>
       </w:pPr>
+      <w:proofErr w:type="spellStart"/>
+      <w:proofErr w:type="gramStart"/>
       <w:r>
         <w:rPr>
           <w:rFonts w:ascii="Courier New" w:hAnsi="Courier New" w:cs="Courier New"/>
           <w:sz w:val="14"/>
           <w:lang w:val="en-US"/>
         </w:rPr>
-        <w:t xml:space="preserve">calcular = function(v1, v2) { </w:t>
-      </w:r>
-    </w:p>
-    <w:p>
-      <w:pPr>
-        <w:spacing w:after="0" w:line="240" w:lineRule="auto"/>
-        <w:ind w:left="708"/>
+        <w:t>calcular</w:t>
+      </w:r>
+      <w:proofErr w:type="spellEnd"/>
+      <w:proofErr w:type="gramEnd"/>
+      <w:r>
         <w:rPr>
           <w:rFonts w:ascii="Courier New" w:hAnsi="Courier New" w:cs="Courier New"/>
           <w:sz w:val="14"/>
           <w:lang w:val="en-US"/>
         </w:rPr>
-      </w:pPr>
-      <w:r>
+        <w:t xml:space="preserve"> = function(v1, v2) { </w:t>
+      </w:r>
+    </w:p>
+    <w:p>
+      <w:pPr>
+        <w:spacing w:after="0" w:line="240" w:lineRule="auto"/>
+        <w:ind w:left="708"/>
         <w:rPr>
           <w:rFonts w:ascii="Courier New" w:hAnsi="Courier New" w:cs="Courier New"/>
           <w:sz w:val="14"/>
           <w:lang w:val="en-US"/>
         </w:rPr>
-        <w:t xml:space="preserve">   if (v1 == nothing){</w:t>
-      </w:r>
-    </w:p>
-    <w:p>
-      <w:pPr>
-        <w:spacing w:after="0" w:line="240" w:lineRule="auto"/>
-        <w:ind w:left="708"/>
+      </w:pPr>
+      <w:r>
         <w:rPr>
           <w:rFonts w:ascii="Courier New" w:hAnsi="Courier New" w:cs="Courier New"/>
           <w:sz w:val="14"/>
           <w:lang w:val="en-US"/>
         </w:rPr>
-      </w:pPr>
+        <w:t xml:space="preserve">   </w:t>
+      </w:r>
+      <w:proofErr w:type="gramStart"/>
       <w:r>
         <w:rPr>
           <w:rFonts w:ascii="Courier New" w:hAnsi="Courier New" w:cs="Courier New"/>
           <w:sz w:val="14"/>
           <w:lang w:val="en-US"/>
         </w:rPr>
-        <w:t xml:space="preserve">       return v2;</w:t>
-      </w:r>
-    </w:p>
-    <w:p>
-      <w:pPr>
-        <w:spacing w:after="0" w:line="240" w:lineRule="auto"/>
-        <w:ind w:left="708"/>
+        <w:t>if</w:t>
+      </w:r>
+      <w:proofErr w:type="gramEnd"/>
+      <w:r>
         <w:rPr>
           <w:rFonts w:ascii="Courier New" w:hAnsi="Courier New" w:cs="Courier New"/>
           <w:sz w:val="14"/>
           <w:lang w:val="en-US"/>
         </w:rPr>
-      </w:pPr>
-      <w:r>
+        <w:t xml:space="preserve"> (v1 == nothing){</w:t>
+      </w:r>
+    </w:p>
+    <w:p>
+      <w:pPr>
+        <w:spacing w:after="0" w:line="240" w:lineRule="auto"/>
+        <w:ind w:left="708"/>
         <w:rPr>
           <w:rFonts w:ascii="Courier New" w:hAnsi="Courier New" w:cs="Courier New"/>
           <w:sz w:val="14"/>
           <w:lang w:val="en-US"/>
         </w:rPr>
-        <w:t xml:space="preserve">   }</w:t>
-      </w:r>
-    </w:p>
-    <w:p>
-      <w:pPr>
-        <w:spacing w:after="0" w:line="240" w:lineRule="auto"/>
-        <w:ind w:left="708"/>
+      </w:pPr>
+      <w:r>
         <w:rPr>
           <w:rFonts w:ascii="Courier New" w:hAnsi="Courier New" w:cs="Courier New"/>
           <w:sz w:val="14"/>
           <w:lang w:val="en-US"/>
         </w:rPr>
-      </w:pPr>
+        <w:t xml:space="preserve">       </w:t>
+      </w:r>
+      <w:proofErr w:type="gramStart"/>
       <w:r>
         <w:rPr>
           <w:rFonts w:ascii="Courier New" w:hAnsi="Courier New" w:cs="Courier New"/>
           <w:sz w:val="14"/>
           <w:lang w:val="en-US"/>
         </w:rPr>
-        <w:t xml:space="preserve">   if (v2 == nothing){</w:t>
-      </w:r>
-    </w:p>
-    <w:p>
-      <w:pPr>
-        <w:spacing w:after="0" w:line="240" w:lineRule="auto"/>
-        <w:ind w:left="708"/>
+        <w:t>return</w:t>
+      </w:r>
+      <w:proofErr w:type="gramEnd"/>
+      <w:r>
         <w:rPr>
           <w:rFonts w:ascii="Courier New" w:hAnsi="Courier New" w:cs="Courier New"/>
           <w:sz w:val="14"/>
           <w:lang w:val="en-US"/>
         </w:rPr>
-      </w:pPr>
-      <w:r>
+        <w:t xml:space="preserve"> v2;</w:t>
+      </w:r>
+    </w:p>
+    <w:p>
+      <w:pPr>
+        <w:spacing w:after="0" w:line="240" w:lineRule="auto"/>
+        <w:ind w:left="708"/>
         <w:rPr>
           <w:rFonts w:ascii="Courier New" w:hAnsi="Courier New" w:cs="Courier New"/>
           <w:sz w:val="14"/>
           <w:lang w:val="en-US"/>
         </w:rPr>
-        <w:t xml:space="preserve">       return v1;</w:t>
-      </w:r>
-    </w:p>
-    <w:p>
-      <w:pPr>
-        <w:spacing w:after="0" w:line="240" w:lineRule="auto"/>
-        <w:ind w:left="708"/>
-        <w:rPr>
-          <w:rFonts w:ascii="Courier New" w:hAnsi="Courier New" w:cs="Courier New"/>
-          <w:sz w:val="14"/>
-        </w:rPr>
       </w:pPr>
       <w:r>
         <w:rPr>
@@ -12466,14 +12496,44 @@
           <w:sz w:val="14"/>
           <w:lang w:val="en-US"/>
         </w:rPr>
-        <w:t xml:space="preserve">   </w:t>
-      </w:r>
-      <w:r>
+        <w:t xml:space="preserve">   }</w:t>
+      </w:r>
+    </w:p>
+    <w:p>
+      <w:pPr>
+        <w:spacing w:after="0" w:line="240" w:lineRule="auto"/>
+        <w:ind w:left="708"/>
         <w:rPr>
           <w:rFonts w:ascii="Courier New" w:hAnsi="Courier New" w:cs="Courier New"/>
           <w:sz w:val="14"/>
-        </w:rPr>
-        <w:t xml:space="preserve">}   </w:t>
+          <w:lang w:val="en-US"/>
+        </w:rPr>
+      </w:pPr>
+      <w:r>
+        <w:rPr>
+          <w:rFonts w:ascii="Courier New" w:hAnsi="Courier New" w:cs="Courier New"/>
+          <w:sz w:val="14"/>
+          <w:lang w:val="en-US"/>
+        </w:rPr>
+        <w:t xml:space="preserve">   </w:t>
+      </w:r>
+      <w:proofErr w:type="gramStart"/>
+      <w:r>
+        <w:rPr>
+          <w:rFonts w:ascii="Courier New" w:hAnsi="Courier New" w:cs="Courier New"/>
+          <w:sz w:val="14"/>
+          <w:lang w:val="en-US"/>
+        </w:rPr>
+        <w:t>if</w:t>
+      </w:r>
+      <w:proofErr w:type="gramEnd"/>
+      <w:r>
+        <w:rPr>
+          <w:rFonts w:ascii="Courier New" w:hAnsi="Courier New" w:cs="Courier New"/>
+          <w:sz w:val="14"/>
+          <w:lang w:val="en-US"/>
+        </w:rPr>
+        <w:t xml:space="preserve"> (v2 == nothing){</w:t>
       </w:r>
     </w:p>
     <w:p>
@@ -12483,14 +12543,34 @@
         <w:rPr>
           <w:rFonts w:ascii="Courier New" w:hAnsi="Courier New" w:cs="Courier New"/>
           <w:sz w:val="14"/>
+          <w:lang w:val="en-US"/>
         </w:rPr>
       </w:pPr>
       <w:r>
         <w:rPr>
           <w:rFonts w:ascii="Courier New" w:hAnsi="Courier New" w:cs="Courier New"/>
           <w:sz w:val="14"/>
-        </w:rPr>
-        <w:t xml:space="preserve">   </w:t>
+          <w:lang w:val="en-US"/>
+        </w:rPr>
+        <w:t xml:space="preserve">       </w:t>
+      </w:r>
+      <w:proofErr w:type="gramStart"/>
+      <w:r>
+        <w:rPr>
+          <w:rFonts w:ascii="Courier New" w:hAnsi="Courier New" w:cs="Courier New"/>
+          <w:sz w:val="14"/>
+          <w:lang w:val="en-US"/>
+        </w:rPr>
+        <w:t>return</w:t>
+      </w:r>
+      <w:proofErr w:type="gramEnd"/>
+      <w:r>
+        <w:rPr>
+          <w:rFonts w:ascii="Courier New" w:hAnsi="Courier New" w:cs="Courier New"/>
+          <w:sz w:val="14"/>
+          <w:lang w:val="en-US"/>
+        </w:rPr>
+        <w:t xml:space="preserve"> v1;</w:t>
       </w:r>
     </w:p>
     <w:p>
@@ -12500,14 +12580,80 @@
         <w:rPr>
           <w:rFonts w:ascii="Courier New" w:hAnsi="Courier New" w:cs="Courier New"/>
           <w:sz w:val="14"/>
+          <w:lang w:val="en-US"/>
         </w:rPr>
       </w:pPr>
       <w:r>
         <w:rPr>
           <w:rFonts w:ascii="Courier New" w:hAnsi="Courier New" w:cs="Courier New"/>
           <w:sz w:val="14"/>
-        </w:rPr>
-        <w:t xml:space="preserve">   return (v1 + v2);</w:t>
+          <w:lang w:val="en-US"/>
+        </w:rPr>
+        <w:t xml:space="preserve">   </w:t>
+      </w:r>
+      <w:r>
+        <w:rPr>
+          <w:rFonts w:ascii="Courier New" w:hAnsi="Courier New" w:cs="Courier New"/>
+          <w:sz w:val="14"/>
+          <w:lang w:val="en-US"/>
+        </w:rPr>
+        <w:t xml:space="preserve">}   </w:t>
+      </w:r>
+    </w:p>
+    <w:p>
+      <w:pPr>
+        <w:spacing w:after="0" w:line="240" w:lineRule="auto"/>
+        <w:ind w:left="708"/>
+        <w:rPr>
+          <w:rFonts w:ascii="Courier New" w:hAnsi="Courier New" w:cs="Courier New"/>
+          <w:sz w:val="14"/>
+          <w:lang w:val="en-US"/>
+        </w:rPr>
+      </w:pPr>
+      <w:r>
+        <w:rPr>
+          <w:rFonts w:ascii="Courier New" w:hAnsi="Courier New" w:cs="Courier New"/>
+          <w:sz w:val="14"/>
+          <w:lang w:val="en-US"/>
+        </w:rPr>
+        <w:t xml:space="preserve">   </w:t>
+      </w:r>
+    </w:p>
+    <w:p>
+      <w:pPr>
+        <w:spacing w:after="0" w:line="240" w:lineRule="auto"/>
+        <w:ind w:left="708"/>
+        <w:rPr>
+          <w:rFonts w:ascii="Courier New" w:hAnsi="Courier New" w:cs="Courier New"/>
+          <w:sz w:val="14"/>
+          <w:lang w:val="en-US"/>
+        </w:rPr>
+      </w:pPr>
+      <w:r>
+        <w:rPr>
+          <w:rFonts w:ascii="Courier New" w:hAnsi="Courier New" w:cs="Courier New"/>
+          <w:sz w:val="14"/>
+          <w:lang w:val="en-US"/>
+        </w:rPr>
+        <w:t xml:space="preserve">   </w:t>
+      </w:r>
+      <w:proofErr w:type="gramStart"/>
+      <w:r>
+        <w:rPr>
+          <w:rFonts w:ascii="Courier New" w:hAnsi="Courier New" w:cs="Courier New"/>
+          <w:sz w:val="14"/>
+          <w:lang w:val="en-US"/>
+        </w:rPr>
+        <w:t>return</w:t>
+      </w:r>
+      <w:proofErr w:type="gramEnd"/>
+      <w:r>
+        <w:rPr>
+          <w:rFonts w:ascii="Courier New" w:hAnsi="Courier New" w:cs="Courier New"/>
+          <w:sz w:val="14"/>
+          <w:lang w:val="en-US"/>
+        </w:rPr>
+        <w:t xml:space="preserve"> (v1 + v2);</w:t>
       </w:r>
     </w:p>
     <w:p>
@@ -14282,7 +14428,7 @@
       <w:pPr>
         <w:pStyle w:val="Ttulo3"/>
       </w:pPr>
-      <w:bookmarkStart w:id="19" w:name="_Toc56676616"/>
+      <w:bookmarkStart w:id="20" w:name="_Toc56676616"/>
       <w:r>
         <w:t>Algoritmo de c</w:t>
       </w:r>
@@ -14295,7 +14441,7 @@
       <w:r>
         <w:t>de una lista normalizada de períodos valor</w:t>
       </w:r>
-      <w:bookmarkEnd w:id="19"/>
+      <w:bookmarkEnd w:id="20"/>
     </w:p>
     <w:p>
       <w:pPr>
@@ -15027,6 +15173,7 @@
       <w:r>
         <w:t xml:space="preserve">Una vez tenemos la lista de períodos candidatos, tenemos que determinar el valor para cada uno de ellos, mediante la función </w:t>
       </w:r>
+      <w:proofErr w:type="gramStart"/>
       <w:r>
         <w:rPr>
           <w:i/>
@@ -15034,7 +15181,11 @@
         <w:t>calcular</w:t>
       </w:r>
       <w:r>
-        <w:t xml:space="preserve">(). </w:t>
+        <w:t>(</w:t>
+      </w:r>
+      <w:proofErr w:type="gramEnd"/>
+      <w:r>
+        <w:t xml:space="preserve">). </w:t>
       </w:r>
     </w:p>
     <w:p>
@@ -15136,12 +15287,14 @@
       <w:r>
         <w:t xml:space="preserve"> </w:t>
       </w:r>
+      <w:proofErr w:type="spellStart"/>
       <w:r>
         <w:rPr>
           <w:i/>
         </w:rPr>
         <w:t>null</w:t>
       </w:r>
+      <w:proofErr w:type="spellEnd"/>
       <w:r>
         <w:t>.</w:t>
       </w:r>
@@ -16358,10 +16511,7 @@
         <w:t>se puede resumir</w:t>
       </w:r>
       <w:r>
-        <w:t xml:space="preserve"> </w:t>
-      </w:r>
-      <w:r>
-        <w:t xml:space="preserve">por tanto </w:t>
+        <w:t xml:space="preserve"> por tanto </w:t>
       </w:r>
       <w:r>
         <w:t>en cuatro</w:t>
@@ -16609,11 +16759,11 @@
       <w:pPr>
         <w:pStyle w:val="Ttulo1"/>
       </w:pPr>
-      <w:bookmarkStart w:id="20" w:name="_Toc56676617"/>
+      <w:bookmarkStart w:id="21" w:name="_Toc56676617"/>
       <w:r>
         <w:t>Conclusión</w:t>
       </w:r>
-      <w:bookmarkEnd w:id="20"/>
+      <w:bookmarkEnd w:id="21"/>
     </w:p>
     <w:p>
       <w:pPr>
@@ -16696,6 +16846,7 @@
       <w:r>
         <w:t xml:space="preserve">artefactos distintos de un mismo sistema, por ejemplo un </w:t>
       </w:r>
+      <w:proofErr w:type="spellStart"/>
       <w:r>
         <w:t>front</w:t>
       </w:r>
@@ -16703,7 +16854,11 @@
         <w:t>-</w:t>
       </w:r>
       <w:r>
-        <w:t xml:space="preserve">end </w:t>
+        <w:t>end</w:t>
+      </w:r>
+      <w:proofErr w:type="spellEnd"/>
+      <w:r>
+        <w:t xml:space="preserve"> </w:t>
       </w:r>
       <w:r>
         <w:t xml:space="preserve">con JavaScript </w:t>
@@ -16712,8 +16867,13 @@
         <w:t xml:space="preserve"> y </w:t>
       </w:r>
       <w:r>
-        <w:t>un back-end</w:t>
-      </w:r>
+        <w:t>un back-</w:t>
+      </w:r>
+      <w:proofErr w:type="spellStart"/>
+      <w:r>
+        <w:t>end</w:t>
+      </w:r>
+      <w:proofErr w:type="spellEnd"/>
       <w:r>
         <w:t xml:space="preserve"> </w:t>
       </w:r>
@@ -16745,12 +16905,7 @@
         <w:t>espera que sea</w:t>
       </w:r>
       <w:r>
-        <w:t xml:space="preserve"> la misma en los dos lados</w:t>
-      </w:r>
-      <w:bookmarkStart w:id="21" w:name="_GoBack"/>
-      <w:bookmarkEnd w:id="21"/>
-      <w:r>
-        <w:t xml:space="preserve">, con el mismo número de elementos y los mismos valores, una lista de períodos valor también lo </w:t>
+        <w:t xml:space="preserve"> la misma en los dos lados, con el mismo número de elementos y los mismos valores, una lista de períodos valor también lo </w:t>
       </w:r>
       <w:r>
         <w:t>puede ser si usamos listas normalizadas</w:t>
@@ -16927,7 +17082,7 @@
         <w:color w:val="323E4F" w:themeColor="text2" w:themeShade="BF"/>
         <w:szCs w:val="24"/>
       </w:rPr>
-      <w:t>26</w:t>
+      <w:t>8</w:t>
     </w:r>
     <w:r>
       <w:rPr>
@@ -19429,7 +19584,7 @@
 </file>
 
 <file path=customXml/itemProps1.xml><?xml version="1.0" encoding="utf-8"?>
-<ds:datastoreItem xmlns:ds="http://schemas.openxmlformats.org/officeDocument/2006/customXml" ds:itemID="{3E212C06-9C74-4EF0-831B-32FB8155372D}">
+<ds:datastoreItem xmlns:ds="http://schemas.openxmlformats.org/officeDocument/2006/customXml" ds:itemID="{16DB7978-91ED-4078-A36F-6F1C43A11F3F}">
   <ds:schemaRefs>
     <ds:schemaRef ds:uri="http://schemas.openxmlformats.org/officeDocument/2006/bibliography"/>
   </ds:schemaRefs>

</xml_diff>